<commit_message>
fix mistakes in docs
</commit_message>
<xml_diff>
--- a/docs/Practice_RU.docx
+++ b/docs/Practice_RU.docx
@@ -7083,14 +7083,7 @@
         <w:t>}</w:t>
       </w:r>
     </w:p>
-    <w:p>
-      <w:pPr>
-        <w:spacing w:after="0" w:line="240" w:lineRule="auto"/>
-        <w:rPr>
-          <w:rFonts w:ascii="Consolas" w:hAnsi="Consolas"/>
-        </w:rPr>
-      </w:pPr>
-    </w:p>
+    <w:p/>
     <w:p>
       <w:pPr>
         <w:pStyle w:val="ListParagraph"/>
@@ -7098,105 +7091,393 @@
           <w:ilvl w:val="0"/>
           <w:numId w:val="2"/>
         </w:numPr>
-        <w:rPr>
-          <w:lang w:val="ru-RU"/>
-        </w:rPr>
-      </w:pPr>
-      <w:r>
-        <w:rPr>
-          <w:lang w:val="ru-RU"/>
-        </w:rPr>
-        <w:t>Внесите изменения в модуль, используя следующий фрагмент кода</w:t>
-      </w:r>
-      <w:r>
-        <w:rPr>
-          <w:lang w:val="ru-RU"/>
-        </w:rPr>
-        <w:t>:</w:t>
-      </w:r>
-    </w:p>
-    <w:p>
-      <w:pPr>
-        <w:pStyle w:val="Code"/>
-      </w:pPr>
-      <w:r>
-        <w:t xml:space="preserve">import { TaskListComponent, TaskComponent, TaskFormComponent, </w:t>
-      </w:r>
-      <w:r>
-        <w:rPr>
-          <w:color w:val="00B050"/>
-        </w:rPr>
-        <w:t>TaskArrayService</w:t>
-      </w:r>
-      <w:r>
-        <w:t xml:space="preserve"> } from '.';</w:t>
-      </w:r>
-    </w:p>
-    <w:p>
-      <w:pPr>
-        <w:pStyle w:val="Code"/>
-      </w:pPr>
-    </w:p>
-    <w:p>
-      <w:pPr>
-        <w:pStyle w:val="Code"/>
-      </w:pPr>
-      <w:r>
-        <w:t>@NgModule({</w:t>
-      </w:r>
-    </w:p>
-    <w:p>
-      <w:pPr>
-        <w:pStyle w:val="Code"/>
-      </w:pPr>
-      <w:r>
-        <w:t xml:space="preserve">  providers: [</w:t>
-      </w:r>
-    </w:p>
-    <w:p>
-      <w:pPr>
-        <w:pStyle w:val="Code"/>
-      </w:pPr>
-      <w:r>
-        <w:rPr>
-          <w:color w:val="00B050"/>
-        </w:rPr>
+      </w:pPr>
+      <w:r>
+        <w:rPr>
+          <w:lang w:val="uk-UA"/>
+        </w:rPr>
+        <w:t xml:space="preserve">В </w:t>
+      </w:r>
+      <w:r>
+        <w:rPr>
+          <w:lang w:val="ru-RU"/>
+        </w:rPr>
+        <w:t>папке</w:t>
+      </w:r>
+      <w:r>
+        <w:t xml:space="preserve"> </w:t>
+      </w:r>
+      <w:r>
+        <w:rPr>
+          <w:b/>
+        </w:rPr>
+        <w:t>tasks</w:t>
+      </w:r>
+      <w:r>
+        <w:t xml:space="preserve"> </w:t>
+      </w:r>
+      <w:r>
+        <w:t>c</w:t>
+      </w:r>
+      <w:r>
+        <w:rPr>
+          <w:lang w:val="ru-RU"/>
+        </w:rPr>
+        <w:t>оздайте</w:t>
+      </w:r>
+      <w:r>
+        <w:t xml:space="preserve"> </w:t>
+      </w:r>
+      <w:r>
+        <w:rPr>
+          <w:lang w:val="ru-RU"/>
+        </w:rPr>
+        <w:t>компонент</w:t>
+      </w:r>
+      <w:r>
+        <w:t xml:space="preserve"> </w:t>
+      </w:r>
+      <w:r>
+        <w:rPr>
+          <w:b/>
+        </w:rPr>
+        <w:t>TaskListComponent</w:t>
+      </w:r>
+      <w:r>
+        <w:t xml:space="preserve"> (</w:t>
+      </w:r>
+      <w:r>
+        <w:t>ng g c task-list</w:t>
+      </w:r>
+      <w:r>
+        <w:t>)</w:t>
+      </w:r>
+      <w:r>
+        <w:t xml:space="preserve"> </w:t>
+      </w:r>
+      <w:r>
+        <w:rPr>
+          <w:lang w:val="uk-UA"/>
+        </w:rPr>
+        <w:t>следующего содержания:</w:t>
+      </w:r>
+    </w:p>
+    <w:p>
+      <w:pPr>
+        <w:spacing w:after="0" w:line="240" w:lineRule="auto"/>
+        <w:rPr>
+          <w:rFonts w:ascii="Consolas" w:hAnsi="Consolas"/>
+        </w:rPr>
+      </w:pPr>
+    </w:p>
+    <w:p>
+      <w:pPr>
+        <w:pStyle w:val="Code"/>
+      </w:pPr>
+      <w:r>
+        <w:t>import { Component, OnInit } from '@angular/core';</w:t>
+      </w:r>
+    </w:p>
+    <w:p>
+      <w:pPr>
+        <w:pStyle w:val="Code"/>
+      </w:pPr>
+    </w:p>
+    <w:p>
+      <w:pPr>
+        <w:pStyle w:val="Code"/>
+      </w:pPr>
+      <w:r>
+        <w:t>import { Task } from './../../models/task';</w:t>
+      </w:r>
+    </w:p>
+    <w:p>
+      <w:pPr>
+        <w:pStyle w:val="Code"/>
+      </w:pPr>
+      <w:r>
+        <w:t>import { TaskArrayService } from './../service</w:t>
+      </w:r>
+      <w:r>
+        <w:t>s</w:t>
+      </w:r>
+      <w:r>
+        <w:t>/task-array.service';</w:t>
+      </w:r>
+    </w:p>
+    <w:p>
+      <w:pPr>
+        <w:pStyle w:val="Code"/>
+      </w:pPr>
+    </w:p>
+    <w:p>
+      <w:pPr>
+        <w:pStyle w:val="Code"/>
+      </w:pPr>
+      <w:r>
+        <w:t>@Component({</w:t>
+      </w:r>
+    </w:p>
+    <w:p>
+      <w:pPr>
+        <w:pStyle w:val="Code"/>
+      </w:pPr>
+      <w:r>
+        <w:t xml:space="preserve">  templateUrl: 'task-list.component.html',</w:t>
+      </w:r>
+    </w:p>
+    <w:p>
+      <w:pPr>
+        <w:pStyle w:val="Code"/>
+      </w:pPr>
+      <w:r>
+        <w:t xml:space="preserve">  styleUrls: ['task-list.component.css']</w:t>
+      </w:r>
+    </w:p>
+    <w:p>
+      <w:pPr>
+        <w:pStyle w:val="Code"/>
+      </w:pPr>
+      <w:r>
+        <w:t>})</w:t>
+      </w:r>
+    </w:p>
+    <w:p>
+      <w:pPr>
+        <w:pStyle w:val="Code"/>
+      </w:pPr>
+      <w:r>
+        <w:t>export class TaskListComponent implements OnInit {</w:t>
+      </w:r>
+    </w:p>
+    <w:p>
+      <w:pPr>
+        <w:pStyle w:val="Code"/>
+      </w:pPr>
+      <w:r>
+        <w:t xml:space="preserve">  tasks: Array&lt;Task&gt;;</w:t>
+      </w:r>
+    </w:p>
+    <w:p>
+      <w:pPr>
+        <w:pStyle w:val="Code"/>
+      </w:pPr>
+    </w:p>
+    <w:p>
+      <w:pPr>
+        <w:pStyle w:val="Code"/>
+      </w:pPr>
+      <w:r>
+        <w:t xml:space="preserve">  constructor(</w:t>
+      </w:r>
+    </w:p>
+    <w:p>
+      <w:pPr>
+        <w:pStyle w:val="Code"/>
+      </w:pPr>
+      <w:r>
+        <w:t xml:space="preserve">    private taskArray</w:t>
+      </w:r>
+      <w:r>
+        <w:t>Service: TaskArrayService) { }</w:t>
+      </w:r>
+    </w:p>
+    <w:p>
+      <w:pPr>
+        <w:pStyle w:val="Code"/>
+      </w:pPr>
+    </w:p>
+    <w:p>
+      <w:pPr>
+        <w:pStyle w:val="Code"/>
+      </w:pPr>
+      <w:r>
+        <w:t xml:space="preserve">  ngOnInit() {</w:t>
+      </w:r>
+    </w:p>
+    <w:p>
+      <w:pPr>
+        <w:pStyle w:val="Code"/>
+      </w:pPr>
+      <w:r>
+        <w:t xml:space="preserve">    console.log(this.tasks);</w:t>
+      </w:r>
+    </w:p>
+    <w:p>
+      <w:pPr>
+        <w:pStyle w:val="Code"/>
+      </w:pPr>
+      <w:r>
+        <w:t xml:space="preserve">    this.taskArray</w:t>
+      </w:r>
+      <w:r>
+        <w:t>Service.getTasks()</w:t>
+      </w:r>
+    </w:p>
+    <w:p>
+      <w:pPr>
+        <w:pStyle w:val="Code"/>
+      </w:pPr>
+      <w:r>
+        <w:t xml:space="preserve">      .then(tasks =&gt; this.tasks = tasks)</w:t>
+      </w:r>
+    </w:p>
+    <w:p>
+      <w:pPr>
+        <w:pStyle w:val="Code"/>
+      </w:pPr>
+      <w:r>
+        <w:t xml:space="preserve">      </w:t>
+      </w:r>
+      <w:r>
+        <w:t>.catch((err) =&gt; console.log(err))</w:t>
+      </w:r>
+      <w:r>
+        <w:t>;</w:t>
+      </w:r>
+    </w:p>
+    <w:p>
+      <w:pPr>
+        <w:pStyle w:val="Code"/>
+      </w:pPr>
+      <w:r>
+        <w:lastRenderedPageBreak/>
+        <w:t xml:space="preserve">  }</w:t>
+      </w:r>
+    </w:p>
+    <w:p>
+      <w:pPr>
+        <w:pStyle w:val="Code"/>
+      </w:pPr>
+    </w:p>
+    <w:p>
+      <w:pPr>
+        <w:pStyle w:val="Code"/>
+      </w:pPr>
+      <w:r>
+        <w:t xml:space="preserve">  completeTask(task: Task): void {</w:t>
+      </w:r>
+    </w:p>
+    <w:p>
+      <w:pPr>
+        <w:pStyle w:val="Code"/>
+      </w:pPr>
+      <w:r>
         <w:t xml:space="preserve">    </w:t>
       </w:r>
       <w:r>
-        <w:rPr>
-          <w:color w:val="00B050"/>
-        </w:rPr>
-        <w:t>TaskArrayService</w:t>
-      </w:r>
-    </w:p>
-    <w:p>
-      <w:pPr>
-        <w:pStyle w:val="Code"/>
-      </w:pPr>
-      <w:r>
-        <w:t xml:space="preserve">  ]</w:t>
-      </w:r>
-    </w:p>
-    <w:p>
-      <w:pPr>
-        <w:pStyle w:val="Code"/>
-      </w:pPr>
-      <w:r>
-        <w:t>})</w:t>
-      </w:r>
-    </w:p>
-    <w:p>
-      <w:pPr>
-        <w:pStyle w:val="Code"/>
-      </w:pPr>
-      <w:r>
-        <w:t>export class TasksModule {}</w:t>
+        <w:t>this.taskArrayService.completeTask(task);</w:t>
+      </w:r>
+    </w:p>
+    <w:p>
+      <w:pPr>
+        <w:pStyle w:val="Code"/>
+        <w:rPr>
+          <w:lang w:val="ru-RU"/>
+        </w:rPr>
+      </w:pPr>
+      <w:r>
+        <w:t xml:space="preserve">  </w:t>
+      </w:r>
+      <w:r>
+        <w:rPr>
+          <w:lang w:val="ru-RU"/>
+        </w:rPr>
+        <w:t>}</w:t>
+      </w:r>
+    </w:p>
+    <w:p>
+      <w:pPr>
+        <w:pStyle w:val="Code"/>
+        <w:rPr>
+          <w:lang w:val="ru-RU"/>
+        </w:rPr>
+      </w:pPr>
+      <w:r>
+        <w:rPr>
+          <w:lang w:val="ru-RU"/>
+        </w:rPr>
+        <w:t>}</w:t>
       </w:r>
     </w:p>
     <w:p>
       <w:pPr>
         <w:pStyle w:val="ListParagraph"/>
+        <w:spacing w:after="0" w:line="240" w:lineRule="auto"/>
+        <w:ind w:left="0"/>
+        <w:rPr>
+          <w:rFonts w:ascii="Consolas" w:hAnsi="Consolas"/>
+          <w:lang w:val="ru-RU"/>
+        </w:rPr>
+      </w:pPr>
+    </w:p>
+    <w:p>
+      <w:pPr>
+        <w:rPr>
+          <w:lang w:val="ru-RU"/>
+        </w:rPr>
+      </w:pPr>
+      <w:r>
+        <w:rPr>
+          <w:lang w:val="ru-RU"/>
+        </w:rPr>
+        <w:t xml:space="preserve">Проверьте, чтобы компонент был зарегистрирован в модуле </w:t>
+      </w:r>
+      <w:r>
+        <w:rPr>
+          <w:b/>
+        </w:rPr>
+        <w:t>tasks</w:t>
+      </w:r>
+      <w:r>
+        <w:rPr>
+          <w:b/>
+          <w:lang w:val="ru-RU"/>
+        </w:rPr>
+        <w:t>/</w:t>
+      </w:r>
+      <w:r>
+        <w:rPr>
+          <w:b/>
+        </w:rPr>
+        <w:t>tasks</w:t>
+      </w:r>
+      <w:r>
+        <w:rPr>
+          <w:b/>
+          <w:lang w:val="ru-RU"/>
+        </w:rPr>
+        <w:t>.</w:t>
+      </w:r>
+      <w:r>
+        <w:rPr>
+          <w:b/>
+        </w:rPr>
+        <w:t>module</w:t>
+      </w:r>
+      <w:r>
+        <w:rPr>
+          <w:b/>
+          <w:lang w:val="ru-RU"/>
+        </w:rPr>
+        <w:t>.</w:t>
+      </w:r>
+      <w:r>
+        <w:rPr>
+          <w:b/>
+        </w:rPr>
+        <w:t>ts</w:t>
+      </w:r>
+    </w:p>
+    <w:p>
+      <w:pPr>
+        <w:pStyle w:val="ListParagraph"/>
+        <w:spacing w:after="0" w:line="240" w:lineRule="auto"/>
+        <w:ind w:left="0"/>
+        <w:rPr>
+          <w:rFonts w:ascii="Consolas" w:hAnsi="Consolas"/>
+          <w:lang w:val="ru-RU"/>
+        </w:rPr>
       </w:pPr>
     </w:p>
     <w:p>
@@ -7206,389 +7487,127 @@
           <w:ilvl w:val="0"/>
           <w:numId w:val="2"/>
         </w:numPr>
-      </w:pPr>
-      <w:r>
-        <w:rPr>
-          <w:lang w:val="uk-UA"/>
-        </w:rPr>
-        <w:t xml:space="preserve">В </w:t>
-      </w:r>
-      <w:r>
-        <w:rPr>
-          <w:lang w:val="ru-RU"/>
-        </w:rPr>
-        <w:t>папке</w:t>
-      </w:r>
-      <w:r>
-        <w:t xml:space="preserve"> </w:t>
-      </w:r>
-      <w:r>
-        <w:rPr>
-          <w:b/>
-        </w:rPr>
-        <w:t>tasks</w:t>
-      </w:r>
-      <w:r>
-        <w:t xml:space="preserve"> </w:t>
-      </w:r>
-      <w:r>
-        <w:t>c</w:t>
-      </w:r>
-      <w:r>
-        <w:rPr>
-          <w:lang w:val="ru-RU"/>
-        </w:rPr>
-        <w:t>оздайте</w:t>
-      </w:r>
-      <w:r>
-        <w:t xml:space="preserve"> </w:t>
-      </w:r>
-      <w:r>
-        <w:rPr>
-          <w:lang w:val="ru-RU"/>
-        </w:rPr>
-        <w:t>компонент</w:t>
-      </w:r>
-      <w:r>
-        <w:t xml:space="preserve"> </w:t>
-      </w:r>
-      <w:r>
-        <w:rPr>
-          <w:b/>
-        </w:rPr>
-        <w:t>TaskListComponent</w:t>
-      </w:r>
-      <w:r>
-        <w:t xml:space="preserve"> (</w:t>
-      </w:r>
-      <w:r>
-        <w:t>ng g c task-list</w:t>
-      </w:r>
-      <w:r>
-        <w:t>)</w:t>
-      </w:r>
-      <w:r>
-        <w:t xml:space="preserve"> </w:t>
-      </w:r>
-      <w:r>
-        <w:rPr>
-          <w:lang w:val="uk-UA"/>
-        </w:rPr>
-        <w:t>следующего содержания:</w:t>
-      </w:r>
-    </w:p>
-    <w:p>
-      <w:pPr>
-        <w:spacing w:after="0" w:line="240" w:lineRule="auto"/>
-        <w:rPr>
-          <w:rFonts w:ascii="Consolas" w:hAnsi="Consolas"/>
-        </w:rPr>
-      </w:pPr>
-    </w:p>
-    <w:p>
-      <w:pPr>
-        <w:pStyle w:val="Code"/>
-      </w:pPr>
-      <w:r>
-        <w:t>import { Component, OnInit } from '@angular/core';</w:t>
-      </w:r>
-    </w:p>
-    <w:p>
-      <w:pPr>
-        <w:pStyle w:val="Code"/>
-      </w:pPr>
-    </w:p>
-    <w:p>
-      <w:pPr>
-        <w:pStyle w:val="Code"/>
-      </w:pPr>
-      <w:r>
-        <w:t>import { Task } from './../../models/task';</w:t>
-      </w:r>
-    </w:p>
-    <w:p>
-      <w:pPr>
-        <w:pStyle w:val="Code"/>
-      </w:pPr>
-      <w:r>
-        <w:t>import { TaskArrayService } from './../service</w:t>
-      </w:r>
-      <w:r>
-        <w:t>s</w:t>
-      </w:r>
-      <w:r>
-        <w:t>/task-array.service';</w:t>
-      </w:r>
-    </w:p>
-    <w:p>
-      <w:pPr>
-        <w:pStyle w:val="Code"/>
-      </w:pPr>
-    </w:p>
-    <w:p>
-      <w:pPr>
-        <w:pStyle w:val="Code"/>
-      </w:pPr>
-      <w:r>
-        <w:t>@Component({</w:t>
-      </w:r>
-    </w:p>
-    <w:p>
-      <w:pPr>
-        <w:pStyle w:val="Code"/>
-      </w:pPr>
-      <w:r>
-        <w:t xml:space="preserve">  templateUrl: 'task-list.component.html',</w:t>
-      </w:r>
-    </w:p>
-    <w:p>
-      <w:pPr>
-        <w:pStyle w:val="Code"/>
-      </w:pPr>
-      <w:r>
-        <w:t xml:space="preserve">  styleUrls: ['task-list.component.css']</w:t>
-      </w:r>
-    </w:p>
-    <w:p>
-      <w:pPr>
-        <w:pStyle w:val="Code"/>
-      </w:pPr>
-      <w:r>
-        <w:t>})</w:t>
-      </w:r>
-    </w:p>
-    <w:p>
-      <w:pPr>
-        <w:pStyle w:val="Code"/>
-      </w:pPr>
-      <w:r>
-        <w:t>export class TaskListComponent implements OnInit {</w:t>
-      </w:r>
-    </w:p>
-    <w:p>
-      <w:pPr>
-        <w:pStyle w:val="Code"/>
-      </w:pPr>
-      <w:r>
-        <w:lastRenderedPageBreak/>
-        <w:t xml:space="preserve">  tasks: Array&lt;Task&gt;;</w:t>
-      </w:r>
-    </w:p>
-    <w:p>
-      <w:pPr>
-        <w:pStyle w:val="Code"/>
-      </w:pPr>
-    </w:p>
-    <w:p>
-      <w:pPr>
-        <w:pStyle w:val="Code"/>
-      </w:pPr>
-      <w:r>
-        <w:t xml:space="preserve">  constructor(</w:t>
-      </w:r>
-    </w:p>
-    <w:p>
-      <w:pPr>
-        <w:pStyle w:val="Code"/>
-      </w:pPr>
-      <w:r>
-        <w:t xml:space="preserve">    private taskArray</w:t>
-      </w:r>
-      <w:r>
-        <w:t>Service: TaskArrayService) { }</w:t>
-      </w:r>
-    </w:p>
-    <w:p>
-      <w:pPr>
-        <w:pStyle w:val="Code"/>
-      </w:pPr>
-    </w:p>
-    <w:p>
-      <w:pPr>
-        <w:pStyle w:val="Code"/>
-      </w:pPr>
-      <w:r>
-        <w:t xml:space="preserve">  ngOnInit() {</w:t>
-      </w:r>
-    </w:p>
-    <w:p>
-      <w:pPr>
-        <w:pStyle w:val="Code"/>
-      </w:pPr>
-      <w:r>
-        <w:t xml:space="preserve">    console.log(this.tasks);</w:t>
-      </w:r>
-    </w:p>
-    <w:p>
-      <w:pPr>
-        <w:pStyle w:val="Code"/>
-      </w:pPr>
-      <w:r>
-        <w:t xml:space="preserve">    this.taskArray</w:t>
-      </w:r>
-      <w:r>
-        <w:t>Service.getTasks()</w:t>
-      </w:r>
-    </w:p>
-    <w:p>
-      <w:pPr>
-        <w:pStyle w:val="Code"/>
-      </w:pPr>
-      <w:r>
-        <w:t xml:space="preserve">      .then(tasks =&gt; this.tasks = tasks)</w:t>
-      </w:r>
-    </w:p>
-    <w:p>
-      <w:pPr>
-        <w:pStyle w:val="Code"/>
-      </w:pPr>
-      <w:r>
-        <w:t xml:space="preserve">      </w:t>
-      </w:r>
-      <w:r>
-        <w:t>.catch((err) =&gt; console.log(err))</w:t>
-      </w:r>
-      <w:r>
-        <w:t>;</w:t>
-      </w:r>
-    </w:p>
-    <w:p>
-      <w:pPr>
-        <w:pStyle w:val="Code"/>
-      </w:pPr>
-      <w:r>
-        <w:t xml:space="preserve">  }</w:t>
-      </w:r>
-    </w:p>
-    <w:p>
-      <w:pPr>
-        <w:pStyle w:val="Code"/>
-      </w:pPr>
-    </w:p>
-    <w:p>
-      <w:pPr>
-        <w:pStyle w:val="Code"/>
-      </w:pPr>
-      <w:r>
-        <w:t xml:space="preserve">  completeTask(task: Task): void {</w:t>
-      </w:r>
-    </w:p>
-    <w:p>
-      <w:pPr>
-        <w:pStyle w:val="Code"/>
-      </w:pPr>
-      <w:r>
-        <w:t xml:space="preserve">    </w:t>
-      </w:r>
-      <w:r>
-        <w:t>this.taskArrayService.completeTask(task);</w:t>
-      </w:r>
-    </w:p>
-    <w:p>
-      <w:pPr>
-        <w:pStyle w:val="Code"/>
-        <w:rPr>
-          <w:lang w:val="ru-RU"/>
-        </w:rPr>
-      </w:pPr>
-      <w:r>
-        <w:t xml:space="preserve">  </w:t>
-      </w:r>
-      <w:r>
-        <w:rPr>
-          <w:lang w:val="ru-RU"/>
-        </w:rPr>
-        <w:t>}</w:t>
-      </w:r>
-    </w:p>
-    <w:p>
-      <w:pPr>
-        <w:pStyle w:val="Code"/>
-        <w:rPr>
-          <w:lang w:val="ru-RU"/>
-        </w:rPr>
-      </w:pPr>
-      <w:r>
-        <w:rPr>
-          <w:lang w:val="ru-RU"/>
-        </w:rPr>
-        <w:t>}</w:t>
+        <w:rPr>
+          <w:lang w:val="ru-RU"/>
+        </w:rPr>
+      </w:pPr>
+      <w:r>
+        <w:rPr>
+          <w:lang w:val="ru-RU"/>
+        </w:rPr>
+        <w:t xml:space="preserve">Добавьте в файл темплейта </w:t>
+      </w:r>
+      <w:r>
+        <w:rPr>
+          <w:b/>
+        </w:rPr>
+        <w:t>task</w:t>
+      </w:r>
+      <w:r>
+        <w:rPr>
+          <w:b/>
+          <w:lang w:val="ru-RU"/>
+        </w:rPr>
+        <w:t>-</w:t>
+      </w:r>
+      <w:r>
+        <w:rPr>
+          <w:b/>
+        </w:rPr>
+        <w:t>list</w:t>
+      </w:r>
+      <w:r>
+        <w:rPr>
+          <w:b/>
+          <w:lang w:val="ru-RU"/>
+        </w:rPr>
+        <w:t>.</w:t>
+      </w:r>
+      <w:r>
+        <w:rPr>
+          <w:b/>
+        </w:rPr>
+        <w:t>component</w:t>
+      </w:r>
+      <w:r>
+        <w:rPr>
+          <w:b/>
+          <w:lang w:val="ru-RU"/>
+        </w:rPr>
+        <w:t>.</w:t>
+      </w:r>
+      <w:r>
+        <w:rPr>
+          <w:b/>
+        </w:rPr>
+        <w:t>html</w:t>
+      </w:r>
+      <w:r>
+        <w:rPr>
+          <w:lang w:val="ru-RU"/>
+        </w:rPr>
+        <w:t xml:space="preserve"> следующую разметку:</w:t>
       </w:r>
     </w:p>
     <w:p>
       <w:pPr>
         <w:pStyle w:val="ListParagraph"/>
-        <w:spacing w:after="0" w:line="240" w:lineRule="auto"/>
-        <w:ind w:left="0"/>
-        <w:rPr>
-          <w:rFonts w:ascii="Consolas" w:hAnsi="Consolas"/>
-          <w:lang w:val="ru-RU"/>
-        </w:rPr>
-      </w:pPr>
-    </w:p>
-    <w:p>
-      <w:pPr>
-        <w:rPr>
-          <w:lang w:val="ru-RU"/>
-        </w:rPr>
-      </w:pPr>
-      <w:r>
-        <w:rPr>
-          <w:lang w:val="ru-RU"/>
-        </w:rPr>
-        <w:t xml:space="preserve">Проверьте, чтобы компонент был зарегистрирован в модуле </w:t>
-      </w:r>
-      <w:r>
-        <w:rPr>
-          <w:b/>
-        </w:rPr>
-        <w:t>tasks</w:t>
-      </w:r>
-      <w:r>
-        <w:rPr>
-          <w:b/>
-          <w:lang w:val="ru-RU"/>
-        </w:rPr>
-        <w:t>/</w:t>
-      </w:r>
-      <w:r>
-        <w:rPr>
-          <w:b/>
-        </w:rPr>
-        <w:t>tasks</w:t>
-      </w:r>
-      <w:r>
-        <w:rPr>
-          <w:b/>
-          <w:lang w:val="ru-RU"/>
-        </w:rPr>
-        <w:t>.</w:t>
-      </w:r>
-      <w:r>
-        <w:rPr>
-          <w:b/>
-        </w:rPr>
-        <w:t>module</w:t>
-      </w:r>
-      <w:r>
-        <w:rPr>
-          <w:b/>
-          <w:lang w:val="ru-RU"/>
-        </w:rPr>
-        <w:t>.</w:t>
-      </w:r>
-      <w:r>
-        <w:rPr>
-          <w:b/>
-        </w:rPr>
-        <w:t>ts</w:t>
+        <w:rPr>
+          <w:lang w:val="ru-RU"/>
+        </w:rPr>
+      </w:pPr>
+    </w:p>
+    <w:p>
+      <w:pPr>
+        <w:pStyle w:val="Code"/>
+      </w:pPr>
+      <w:r>
+        <w:t xml:space="preserve">&lt;task </w:t>
+      </w:r>
+    </w:p>
+    <w:p>
+      <w:pPr>
+        <w:pStyle w:val="Code"/>
+      </w:pPr>
+      <w:r>
+        <w:t xml:space="preserve">  *ngFor="let task of tasks" </w:t>
+      </w:r>
+    </w:p>
+    <w:p>
+      <w:pPr>
+        <w:pStyle w:val="Code"/>
+      </w:pPr>
+      <w:r>
+        <w:t xml:space="preserve">  [task]="task"</w:t>
+      </w:r>
+    </w:p>
+    <w:p>
+      <w:pPr>
+        <w:pStyle w:val="Code"/>
+      </w:pPr>
+      <w:r>
+        <w:t xml:space="preserve">  (onComplete)="completeTask($event)"&gt;</w:t>
+      </w:r>
+    </w:p>
+    <w:p>
+      <w:pPr>
+        <w:pStyle w:val="Code"/>
+        <w:rPr>
+          <w:lang w:val="ru-RU"/>
+        </w:rPr>
+      </w:pPr>
+      <w:r>
+        <w:rPr>
+          <w:lang w:val="ru-RU"/>
+        </w:rPr>
+        <w:t>&lt;/task&gt;</w:t>
       </w:r>
     </w:p>
     <w:p>
       <w:pPr>
         <w:pStyle w:val="ListParagraph"/>
         <w:spacing w:after="0" w:line="240" w:lineRule="auto"/>
-        <w:ind w:left="0"/>
+        <w:ind w:left="-720" w:firstLine="720"/>
         <w:rPr>
           <w:rFonts w:ascii="Consolas" w:hAnsi="Consolas"/>
           <w:lang w:val="ru-RU"/>
@@ -7610,31 +7629,365 @@
         <w:rPr>
           <w:lang w:val="ru-RU"/>
         </w:rPr>
-        <w:t xml:space="preserve">Добавьте в файл темплейта </w:t>
-      </w:r>
-      <w:r>
-        <w:rPr>
-          <w:b/>
-        </w:rPr>
+        <w:t xml:space="preserve">В папке </w:t>
+      </w:r>
+      <w:r>
+        <w:rPr>
+          <w:b/>
+        </w:rPr>
+        <w:t>tasks</w:t>
+      </w:r>
+      <w:r>
+        <w:rPr>
+          <w:lang w:val="ru-RU"/>
+        </w:rPr>
+        <w:t xml:space="preserve"> создайте компонент </w:t>
+      </w:r>
+      <w:r>
+        <w:rPr>
+          <w:b/>
+        </w:rPr>
+        <w:t>TaskComponent</w:t>
+      </w:r>
+      <w:r>
+        <w:rPr>
+          <w:lang w:val="ru-RU"/>
+        </w:rPr>
+        <w:t xml:space="preserve"> </w:t>
+      </w:r>
+      <w:r>
+        <w:rPr>
+          <w:lang w:val="ru-RU"/>
+        </w:rPr>
+        <w:t>(</w:t>
+      </w:r>
+      <w:r>
+        <w:t>ng</w:t>
+      </w:r>
+      <w:r>
+        <w:rPr>
+          <w:lang w:val="ru-RU"/>
+        </w:rPr>
+        <w:t xml:space="preserve"> </w:t>
+      </w:r>
+      <w:r>
+        <w:t>g</w:t>
+      </w:r>
+      <w:r>
+        <w:rPr>
+          <w:lang w:val="ru-RU"/>
+        </w:rPr>
+        <w:t xml:space="preserve"> </w:t>
+      </w:r>
+      <w:r>
+        <w:t>c</w:t>
+      </w:r>
+      <w:r>
+        <w:rPr>
+          <w:lang w:val="ru-RU"/>
+        </w:rPr>
+        <w:t xml:space="preserve"> </w:t>
+      </w:r>
+      <w:r>
         <w:t>task</w:t>
       </w:r>
       <w:r>
         <w:rPr>
-          <w:b/>
-          <w:lang w:val="ru-RU"/>
-        </w:rPr>
-        <w:t>-</w:t>
-      </w:r>
-      <w:r>
-        <w:rPr>
-          <w:b/>
-        </w:rPr>
-        <w:t>list</w:t>
-      </w:r>
-      <w:r>
-        <w:rPr>
-          <w:b/>
-          <w:lang w:val="ru-RU"/>
+          <w:lang w:val="ru-RU"/>
+        </w:rPr>
+        <w:t xml:space="preserve">) </w:t>
+      </w:r>
+      <w:r>
+        <w:rPr>
+          <w:lang w:val="ru-RU"/>
+        </w:rPr>
+        <w:t>следующего содержания:</w:t>
+      </w:r>
+    </w:p>
+    <w:p>
+      <w:pPr>
+        <w:pStyle w:val="ListParagraph"/>
+        <w:spacing w:after="0" w:line="240" w:lineRule="auto"/>
+        <w:rPr>
+          <w:rFonts w:ascii="Consolas" w:hAnsi="Consolas"/>
+          <w:lang w:val="ru-RU"/>
+        </w:rPr>
+      </w:pPr>
+    </w:p>
+    <w:p>
+      <w:pPr>
+        <w:pStyle w:val="Code"/>
+      </w:pPr>
+      <w:r>
+        <w:t>import { Component, EventEmitter, Input, Output } from '@angular/core';</w:t>
+      </w:r>
+    </w:p>
+    <w:p>
+      <w:pPr>
+        <w:pStyle w:val="Code"/>
+      </w:pPr>
+    </w:p>
+    <w:p>
+      <w:pPr>
+        <w:pStyle w:val="Code"/>
+      </w:pPr>
+      <w:r>
+        <w:t>import { Task } from './../../models/task';</w:t>
+      </w:r>
+    </w:p>
+    <w:p>
+      <w:pPr>
+        <w:pStyle w:val="Code"/>
+      </w:pPr>
+    </w:p>
+    <w:p>
+      <w:pPr>
+        <w:pStyle w:val="Code"/>
+      </w:pPr>
+      <w:r>
+        <w:t>@Component({</w:t>
+      </w:r>
+    </w:p>
+    <w:p>
+      <w:pPr>
+        <w:pStyle w:val="Code"/>
+      </w:pPr>
+      <w:r>
+        <w:t xml:space="preserve">  selector: 'task',</w:t>
+      </w:r>
+    </w:p>
+    <w:p>
+      <w:pPr>
+        <w:pStyle w:val="Code"/>
+      </w:pPr>
+      <w:r>
+        <w:t xml:space="preserve">  templateUrl: 'task.component.html',</w:t>
+      </w:r>
+    </w:p>
+    <w:p>
+      <w:pPr>
+        <w:pStyle w:val="Code"/>
+      </w:pPr>
+      <w:r>
+        <w:t xml:space="preserve">  styleUrls: ['task.component.css']</w:t>
+      </w:r>
+    </w:p>
+    <w:p>
+      <w:pPr>
+        <w:pStyle w:val="Code"/>
+      </w:pPr>
+      <w:r>
+        <w:t>})</w:t>
+      </w:r>
+    </w:p>
+    <w:p>
+      <w:pPr>
+        <w:pStyle w:val="Code"/>
+      </w:pPr>
+      <w:r>
+        <w:t>export class TaskComponent {</w:t>
+      </w:r>
+    </w:p>
+    <w:p>
+      <w:pPr>
+        <w:pStyle w:val="Code"/>
+      </w:pPr>
+      <w:r>
+        <w:t xml:space="preserve">  @Input()  task: Task;</w:t>
+      </w:r>
+    </w:p>
+    <w:p>
+      <w:pPr>
+        <w:pStyle w:val="Code"/>
+      </w:pPr>
+      <w:r>
+        <w:t xml:space="preserve">  @Output() onComplete = new EventEmitter</w:t>
+      </w:r>
+      <w:r>
+        <w:t>&lt;Task&gt;</w:t>
+      </w:r>
+      <w:r>
+        <w:t>();</w:t>
+      </w:r>
+    </w:p>
+    <w:p>
+      <w:pPr>
+        <w:pStyle w:val="Code"/>
+      </w:pPr>
+    </w:p>
+    <w:p>
+      <w:pPr>
+        <w:pStyle w:val="Code"/>
+      </w:pPr>
+      <w:r>
+        <w:t xml:space="preserve">  constructor() { }</w:t>
+      </w:r>
+    </w:p>
+    <w:p>
+      <w:pPr>
+        <w:pStyle w:val="Code"/>
+      </w:pPr>
+    </w:p>
+    <w:p>
+      <w:pPr>
+        <w:pStyle w:val="Code"/>
+      </w:pPr>
+      <w:r>
+        <w:t xml:space="preserve">  completeTask(event: any): void {</w:t>
+      </w:r>
+    </w:p>
+    <w:p>
+      <w:pPr>
+        <w:pStyle w:val="Code"/>
+      </w:pPr>
+      <w:r>
+        <w:t xml:space="preserve">    this.onComplete.emit(this.task);</w:t>
+      </w:r>
+    </w:p>
+    <w:p>
+      <w:pPr>
+        <w:pStyle w:val="Code"/>
+      </w:pPr>
+      <w:r>
+        <w:t xml:space="preserve">  </w:t>
+      </w:r>
+      <w:r>
+        <w:t>}</w:t>
+      </w:r>
+    </w:p>
+    <w:p>
+      <w:pPr>
+        <w:pStyle w:val="Code"/>
+      </w:pPr>
+    </w:p>
+    <w:p>
+      <w:pPr>
+        <w:pStyle w:val="Code"/>
+      </w:pPr>
+      <w:r>
+        <w:t xml:space="preserve">  </w:t>
+      </w:r>
+      <w:r>
+        <w:t>editTask() {</w:t>
+      </w:r>
+    </w:p>
+    <w:p>
+      <w:pPr>
+        <w:pStyle w:val="Code"/>
+      </w:pPr>
+      <w:r>
+        <w:t xml:space="preserve">    </w:t>
+      </w:r>
+    </w:p>
+    <w:p>
+      <w:pPr>
+        <w:pStyle w:val="Code"/>
+      </w:pPr>
+      <w:r>
+        <w:t xml:space="preserve">  }</w:t>
+      </w:r>
+    </w:p>
+    <w:p>
+      <w:pPr>
+        <w:pStyle w:val="Code"/>
+      </w:pPr>
+      <w:r>
+        <w:t>}</w:t>
+      </w:r>
+    </w:p>
+    <w:p>
+      <w:pPr>
+        <w:spacing w:after="0" w:line="240" w:lineRule="auto"/>
+        <w:rPr>
+          <w:rFonts w:ascii="Consolas" w:hAnsi="Consolas"/>
+        </w:rPr>
+      </w:pPr>
+    </w:p>
+    <w:p>
+      <w:r>
+        <w:rPr>
+          <w:lang w:val="ru-RU"/>
+        </w:rPr>
+        <w:t>Проверьте</w:t>
+      </w:r>
+      <w:r>
+        <w:t xml:space="preserve">, </w:t>
+      </w:r>
+      <w:r>
+        <w:rPr>
+          <w:lang w:val="ru-RU"/>
+        </w:rPr>
+        <w:t>чтобы</w:t>
+      </w:r>
+      <w:r>
+        <w:t xml:space="preserve"> </w:t>
+      </w:r>
+      <w:r>
+        <w:rPr>
+          <w:lang w:val="ru-RU"/>
+        </w:rPr>
+        <w:t>компонент</w:t>
+      </w:r>
+      <w:r>
+        <w:t xml:space="preserve"> </w:t>
+      </w:r>
+      <w:r>
+        <w:rPr>
+          <w:lang w:val="ru-RU"/>
+        </w:rPr>
+        <w:t>был</w:t>
+      </w:r>
+      <w:r>
+        <w:t xml:space="preserve"> </w:t>
+      </w:r>
+      <w:r>
+        <w:rPr>
+          <w:lang w:val="ru-RU"/>
+        </w:rPr>
+        <w:t>зарегистрирован</w:t>
+      </w:r>
+      <w:r>
+        <w:t xml:space="preserve"> </w:t>
+      </w:r>
+      <w:r>
+        <w:rPr>
+          <w:lang w:val="ru-RU"/>
+        </w:rPr>
+        <w:t>в</w:t>
+      </w:r>
+      <w:r>
+        <w:t xml:space="preserve"> </w:t>
+      </w:r>
+      <w:r>
+        <w:rPr>
+          <w:lang w:val="ru-RU"/>
+        </w:rPr>
+        <w:t>модуле</w:t>
+      </w:r>
+      <w:r>
+        <w:t xml:space="preserve"> </w:t>
+      </w:r>
+      <w:r>
+        <w:rPr>
+          <w:b/>
+        </w:rPr>
+        <w:t>tasks</w:t>
+      </w:r>
+      <w:r>
+        <w:rPr>
+          <w:b/>
+        </w:rPr>
+        <w:t>/</w:t>
+      </w:r>
+      <w:r>
+        <w:rPr>
+          <w:b/>
+        </w:rPr>
+        <w:t>tasks</w:t>
+      </w:r>
+      <w:r>
+        <w:rPr>
+          <w:b/>
         </w:rPr>
         <w:t>.</w:t>
       </w:r>
@@ -7642,12 +7995,11 @@
         <w:rPr>
           <w:b/>
         </w:rPr>
-        <w:t>component</w:t>
-      </w:r>
-      <w:r>
-        <w:rPr>
-          <w:b/>
-          <w:lang w:val="ru-RU"/>
+        <w:t>module</w:t>
+      </w:r>
+      <w:r>
+        <w:rPr>
+          <w:b/>
         </w:rPr>
         <w:t>.</w:t>
       </w:r>
@@ -7655,77 +8007,14 @@
         <w:rPr>
           <w:b/>
         </w:rPr>
-        <w:t>html</w:t>
-      </w:r>
-      <w:r>
-        <w:rPr>
-          <w:lang w:val="ru-RU"/>
-        </w:rPr>
-        <w:t xml:space="preserve"> следующую разметку:</w:t>
-      </w:r>
-    </w:p>
-    <w:p>
-      <w:pPr>
-        <w:pStyle w:val="ListParagraph"/>
-        <w:rPr>
-          <w:lang w:val="ru-RU"/>
-        </w:rPr>
-      </w:pPr>
-    </w:p>
-    <w:p>
-      <w:pPr>
-        <w:pStyle w:val="Code"/>
-      </w:pPr>
-      <w:r>
-        <w:t xml:space="preserve">&lt;task </w:t>
-      </w:r>
-    </w:p>
-    <w:p>
-      <w:pPr>
-        <w:pStyle w:val="Code"/>
-      </w:pPr>
-      <w:r>
-        <w:t xml:space="preserve">  *ngFor="let task of tasks" </w:t>
-      </w:r>
-    </w:p>
-    <w:p>
-      <w:pPr>
-        <w:pStyle w:val="Code"/>
-      </w:pPr>
-      <w:r>
-        <w:t xml:space="preserve">  [task]="task"</w:t>
-      </w:r>
-    </w:p>
-    <w:p>
-      <w:pPr>
-        <w:pStyle w:val="Code"/>
-      </w:pPr>
-      <w:r>
-        <w:t xml:space="preserve">  (onComplete)="completeTask($event)"&gt;</w:t>
-      </w:r>
-    </w:p>
-    <w:p>
-      <w:pPr>
-        <w:pStyle w:val="Code"/>
-        <w:rPr>
-          <w:lang w:val="ru-RU"/>
-        </w:rPr>
-      </w:pPr>
-      <w:r>
-        <w:rPr>
-          <w:lang w:val="ru-RU"/>
-        </w:rPr>
-        <w:t>&lt;/task&gt;</w:t>
-      </w:r>
-    </w:p>
-    <w:p>
-      <w:pPr>
-        <w:pStyle w:val="ListParagraph"/>
-        <w:spacing w:after="0" w:line="240" w:lineRule="auto"/>
-        <w:ind w:left="-720" w:firstLine="720"/>
-        <w:rPr>
-          <w:rFonts w:ascii="Consolas" w:hAnsi="Consolas"/>
-          <w:lang w:val="ru-RU"/>
+        <w:t>ts</w:t>
+      </w:r>
+    </w:p>
+    <w:p>
+      <w:pPr>
+        <w:spacing w:after="0" w:line="240" w:lineRule="auto"/>
+        <w:rPr>
+          <w:rFonts w:ascii="Consolas" w:hAnsi="Consolas"/>
         </w:rPr>
       </w:pPr>
     </w:p>
@@ -7742,30 +8031,45 @@
       </w:pPr>
       <w:r>
         <w:rPr>
-          <w:lang w:val="ru-RU"/>
-        </w:rPr>
-        <w:t xml:space="preserve">В папке </w:t>
-      </w:r>
-      <w:r>
-        <w:rPr>
-          <w:b/>
-        </w:rPr>
-        <w:t>tasks</w:t>
-      </w:r>
-      <w:r>
-        <w:rPr>
-          <w:lang w:val="ru-RU"/>
-        </w:rPr>
-        <w:t xml:space="preserve"> создайте компонент </w:t>
-      </w:r>
-      <w:r>
-        <w:rPr>
-          <w:b/>
-        </w:rPr>
-        <w:t>TaskComponent</w:t>
-      </w:r>
-      <w:r>
-        <w:rPr>
+          <w:lang w:val="uk-UA"/>
+        </w:rPr>
+        <w:t xml:space="preserve">Добавьте в файл темплейта </w:t>
+      </w:r>
+      <w:r>
+        <w:rPr>
+          <w:b/>
+        </w:rPr>
+        <w:t>task</w:t>
+      </w:r>
+      <w:r>
+        <w:rPr>
+          <w:b/>
+          <w:lang w:val="ru-RU"/>
+        </w:rPr>
+        <w:t>.</w:t>
+      </w:r>
+      <w:r>
+        <w:rPr>
+          <w:b/>
+        </w:rPr>
+        <w:t>component</w:t>
+      </w:r>
+      <w:r>
+        <w:rPr>
+          <w:b/>
+          <w:lang w:val="ru-RU"/>
+        </w:rPr>
+        <w:t>.</w:t>
+      </w:r>
+      <w:r>
+        <w:rPr>
+          <w:b/>
+        </w:rPr>
+        <w:t>html</w:t>
+      </w:r>
+      <w:r>
+        <w:rPr>
+          <w:b/>
           <w:lang w:val="ru-RU"/>
         </w:rPr>
         <w:t xml:space="preserve"> </w:t>
@@ -7774,49 +8078,7 @@
         <w:rPr>
           <w:lang w:val="ru-RU"/>
         </w:rPr>
-        <w:t>(</w:t>
-      </w:r>
-      <w:r>
-        <w:t>ng</w:t>
-      </w:r>
-      <w:r>
-        <w:rPr>
-          <w:lang w:val="ru-RU"/>
-        </w:rPr>
-        <w:t xml:space="preserve"> </w:t>
-      </w:r>
-      <w:r>
-        <w:t>g</w:t>
-      </w:r>
-      <w:r>
-        <w:rPr>
-          <w:lang w:val="ru-RU"/>
-        </w:rPr>
-        <w:t xml:space="preserve"> </w:t>
-      </w:r>
-      <w:r>
-        <w:t>c</w:t>
-      </w:r>
-      <w:r>
-        <w:rPr>
-          <w:lang w:val="ru-RU"/>
-        </w:rPr>
-        <w:t xml:space="preserve"> </w:t>
-      </w:r>
-      <w:r>
-        <w:t>task</w:t>
-      </w:r>
-      <w:r>
-        <w:rPr>
-          <w:lang w:val="ru-RU"/>
-        </w:rPr>
-        <w:t xml:space="preserve">) </w:t>
-      </w:r>
-      <w:r>
-        <w:rPr>
-          <w:lang w:val="ru-RU"/>
-        </w:rPr>
-        <w:t>следующего содержания:</w:t>
+        <w:t>следующую разметку:</w:t>
       </w:r>
     </w:p>
     <w:p>
@@ -7834,295 +8096,252 @@
         <w:pStyle w:val="Code"/>
       </w:pPr>
       <w:r>
-        <w:t>import { Component, EventEmitter, Input, Output } from '@angular/core';</w:t>
-      </w:r>
-    </w:p>
-    <w:p>
-      <w:pPr>
-        <w:pStyle w:val="Code"/>
-      </w:pPr>
-    </w:p>
-    <w:p>
-      <w:pPr>
-        <w:pStyle w:val="Code"/>
-      </w:pPr>
-      <w:r>
-        <w:t>import { Task } from './../../models/task';</w:t>
-      </w:r>
-    </w:p>
-    <w:p>
-      <w:pPr>
-        <w:pStyle w:val="Code"/>
-      </w:pPr>
-    </w:p>
-    <w:p>
-      <w:pPr>
-        <w:pStyle w:val="Code"/>
-      </w:pPr>
-      <w:r>
-        <w:t>@Component({</w:t>
-      </w:r>
-    </w:p>
-    <w:p>
-      <w:pPr>
-        <w:pStyle w:val="Code"/>
-      </w:pPr>
-      <w:r>
-        <w:t xml:space="preserve">  selector: 'task',</w:t>
-      </w:r>
-    </w:p>
-    <w:p>
-      <w:pPr>
-        <w:pStyle w:val="Code"/>
-      </w:pPr>
-      <w:r>
-        <w:t xml:space="preserve">  templateUrl: 'task.component.html',</w:t>
-      </w:r>
-    </w:p>
-    <w:p>
-      <w:pPr>
-        <w:pStyle w:val="Code"/>
-      </w:pPr>
-      <w:r>
-        <w:t xml:space="preserve">  styleUrls: ['task.component.css']</w:t>
-      </w:r>
-    </w:p>
-    <w:p>
-      <w:pPr>
-        <w:pStyle w:val="Code"/>
-      </w:pPr>
-      <w:r>
-        <w:t>})</w:t>
-      </w:r>
-    </w:p>
-    <w:p>
-      <w:pPr>
-        <w:pStyle w:val="Code"/>
-      </w:pPr>
-      <w:r>
-        <w:t>export class TaskComponent {</w:t>
-      </w:r>
-    </w:p>
-    <w:p>
-      <w:pPr>
-        <w:pStyle w:val="Code"/>
-      </w:pPr>
-      <w:r>
-        <w:t xml:space="preserve">  @Input()  task: Task;</w:t>
-      </w:r>
-    </w:p>
-    <w:p>
-      <w:pPr>
-        <w:pStyle w:val="Code"/>
-      </w:pPr>
-      <w:r>
-        <w:t xml:space="preserve">  @Output() onComplete = new EventEmitter</w:t>
-      </w:r>
-      <w:r>
-        <w:t>&lt;Task&gt;</w:t>
-      </w:r>
-      <w:r>
-        <w:t>();</w:t>
-      </w:r>
-    </w:p>
-    <w:p>
-      <w:pPr>
-        <w:pStyle w:val="Code"/>
-      </w:pPr>
-    </w:p>
-    <w:p>
-      <w:pPr>
-        <w:pStyle w:val="Code"/>
-      </w:pPr>
-      <w:r>
-        <w:t xml:space="preserve">  constructor() { }</w:t>
-      </w:r>
-    </w:p>
-    <w:p>
-      <w:pPr>
-        <w:pStyle w:val="Code"/>
-      </w:pPr>
-    </w:p>
-    <w:p>
-      <w:pPr>
-        <w:pStyle w:val="Code"/>
-      </w:pPr>
-      <w:r>
-        <w:t xml:space="preserve">  completeTask(event: any): void {</w:t>
-      </w:r>
-    </w:p>
-    <w:p>
-      <w:pPr>
-        <w:pStyle w:val="Code"/>
-      </w:pPr>
-      <w:r>
-        <w:t xml:space="preserve">    this.onComplete.emit(this.task);</w:t>
-      </w:r>
-    </w:p>
-    <w:p>
-      <w:pPr>
-        <w:pStyle w:val="Code"/>
-      </w:pPr>
-      <w:r>
-        <w:t xml:space="preserve">  </w:t>
-      </w:r>
-      <w:r>
-        <w:t>}</w:t>
-      </w:r>
-    </w:p>
-    <w:p>
-      <w:pPr>
-        <w:pStyle w:val="Code"/>
-      </w:pPr>
-    </w:p>
-    <w:p>
-      <w:pPr>
-        <w:pStyle w:val="Code"/>
-      </w:pPr>
-      <w:r>
-        <w:t xml:space="preserve">  </w:t>
-      </w:r>
-      <w:r>
-        <w:t>editTask() {</w:t>
-      </w:r>
-    </w:p>
-    <w:p>
-      <w:pPr>
-        <w:pStyle w:val="Code"/>
-      </w:pPr>
-      <w:r>
-        <w:t xml:space="preserve">    </w:t>
-      </w:r>
-    </w:p>
-    <w:p>
-      <w:pPr>
-        <w:pStyle w:val="Code"/>
-      </w:pPr>
-      <w:r>
-        <w:t xml:space="preserve">  }</w:t>
-      </w:r>
-    </w:p>
-    <w:p>
-      <w:pPr>
-        <w:pStyle w:val="Code"/>
-      </w:pPr>
-      <w:r>
-        <w:t>}</w:t>
-      </w:r>
-    </w:p>
-    <w:p>
-      <w:pPr>
-        <w:spacing w:after="0" w:line="240" w:lineRule="auto"/>
-        <w:rPr>
-          <w:rFonts w:ascii="Consolas" w:hAnsi="Consolas"/>
-        </w:rPr>
-      </w:pPr>
-    </w:p>
-    <w:p>
-      <w:r>
-        <w:rPr>
-          <w:lang w:val="ru-RU"/>
-        </w:rPr>
-        <w:t>Проверьте</w:t>
-      </w:r>
-      <w:r>
-        <w:t xml:space="preserve">, </w:t>
-      </w:r>
-      <w:r>
-        <w:rPr>
-          <w:lang w:val="ru-RU"/>
-        </w:rPr>
-        <w:t>чтобы</w:t>
-      </w:r>
-      <w:r>
-        <w:t xml:space="preserve"> </w:t>
-      </w:r>
-      <w:r>
-        <w:rPr>
-          <w:lang w:val="ru-RU"/>
-        </w:rPr>
-        <w:t>компонент</w:t>
-      </w:r>
-      <w:r>
-        <w:t xml:space="preserve"> </w:t>
-      </w:r>
-      <w:r>
-        <w:rPr>
-          <w:lang w:val="ru-RU"/>
-        </w:rPr>
-        <w:t>был</w:t>
-      </w:r>
-      <w:r>
-        <w:t xml:space="preserve"> </w:t>
-      </w:r>
-      <w:r>
-        <w:rPr>
-          <w:lang w:val="ru-RU"/>
-        </w:rPr>
-        <w:t>зарегистрирован</w:t>
-      </w:r>
-      <w:r>
-        <w:t xml:space="preserve"> </w:t>
-      </w:r>
-      <w:r>
-        <w:rPr>
-          <w:lang w:val="ru-RU"/>
-        </w:rPr>
-        <w:t>в</w:t>
-      </w:r>
-      <w:r>
-        <w:t xml:space="preserve"> </w:t>
-      </w:r>
-      <w:r>
-        <w:rPr>
-          <w:lang w:val="ru-RU"/>
-        </w:rPr>
-        <w:t>модуле</w:t>
-      </w:r>
-      <w:r>
-        <w:t xml:space="preserve"> </w:t>
-      </w:r>
-      <w:r>
-        <w:rPr>
-          <w:b/>
-        </w:rPr>
-        <w:t>tasks</w:t>
-      </w:r>
-      <w:r>
-        <w:rPr>
-          <w:b/>
-        </w:rPr>
-        <w:t>/</w:t>
-      </w:r>
-      <w:r>
-        <w:rPr>
-          <w:b/>
-        </w:rPr>
-        <w:t>tasks</w:t>
-      </w:r>
-      <w:r>
-        <w:rPr>
-          <w:b/>
-        </w:rPr>
-        <w:t>.</w:t>
-      </w:r>
-      <w:r>
-        <w:rPr>
-          <w:b/>
-        </w:rPr>
-        <w:t>module</w:t>
-      </w:r>
-      <w:r>
-        <w:rPr>
-          <w:b/>
-        </w:rPr>
-        <w:t>.</w:t>
-      </w:r>
-      <w:r>
-        <w:rPr>
-          <w:b/>
-        </w:rPr>
-        <w:t>ts</w:t>
+        <w:t>&lt;div class="panel panel-default"&gt;</w:t>
+      </w:r>
+    </w:p>
+    <w:p>
+      <w:pPr>
+        <w:pStyle w:val="Code"/>
+      </w:pPr>
+      <w:r>
+        <w:tab/>
+        <w:t>&lt;div class="panel-heading"&gt;Task&lt;/div&gt;</w:t>
+      </w:r>
+    </w:p>
+    <w:p>
+      <w:pPr>
+        <w:pStyle w:val="Code"/>
+      </w:pPr>
+      <w:r>
+        <w:tab/>
+        <w:t>&lt;div class="panel-body"&gt;</w:t>
+      </w:r>
+    </w:p>
+    <w:p>
+      <w:pPr>
+        <w:pStyle w:val="Code"/>
+      </w:pPr>
+      <w:r>
+        <w:tab/>
+      </w:r>
+      <w:r>
+        <w:tab/>
+        <w:t>&lt;ul&gt;</w:t>
+      </w:r>
+    </w:p>
+    <w:p>
+      <w:pPr>
+        <w:pStyle w:val="Code"/>
+      </w:pPr>
+      <w:r>
+        <w:tab/>
+      </w:r>
+      <w:r>
+        <w:tab/>
+      </w:r>
+      <w:r>
+        <w:tab/>
+        <w:t>&lt;li&gt;Action: {{task.action}}&lt;/li&gt;</w:t>
+      </w:r>
+    </w:p>
+    <w:p>
+      <w:pPr>
+        <w:pStyle w:val="Code"/>
+      </w:pPr>
+      <w:r>
+        <w:tab/>
+      </w:r>
+      <w:r>
+        <w:tab/>
+      </w:r>
+      <w:r>
+        <w:tab/>
+        <w:t>&lt;li&gt;Priority: {{task.priority}}&lt;/li&gt;</w:t>
+      </w:r>
+    </w:p>
+    <w:p>
+      <w:pPr>
+        <w:pStyle w:val="Code"/>
+      </w:pPr>
+      <w:r>
+        <w:tab/>
+      </w:r>
+      <w:r>
+        <w:tab/>
+      </w:r>
+      <w:r>
+        <w:tab/>
+        <w:t>&lt;li&gt;Estimate Hours: {{task.estHours}}&lt;/li&gt;</w:t>
+      </w:r>
+    </w:p>
+    <w:p>
+      <w:pPr>
+        <w:pStyle w:val="Code"/>
+      </w:pPr>
+      <w:r>
+        <w:tab/>
+      </w:r>
+      <w:r>
+        <w:tab/>
+      </w:r>
+      <w:r>
+        <w:tab/>
+        <w:t>&lt;li&gt;Actual Hours: {{task.actHours}}&lt;/li&gt;</w:t>
+      </w:r>
+    </w:p>
+    <w:p>
+      <w:pPr>
+        <w:pStyle w:val="Code"/>
+      </w:pPr>
+      <w:r>
+        <w:lastRenderedPageBreak/>
+        <w:tab/>
+      </w:r>
+      <w:r>
+        <w:tab/>
+      </w:r>
+      <w:r>
+        <w:tab/>
+        <w:t>&lt;li&gt;Done: {{task.done}}&lt;/li&gt;</w:t>
+      </w:r>
+    </w:p>
+    <w:p>
+      <w:pPr>
+        <w:pStyle w:val="Code"/>
+      </w:pPr>
+      <w:r>
+        <w:tab/>
+      </w:r>
+      <w:r>
+        <w:tab/>
+        <w:t>&lt;/ul&gt;</w:t>
+      </w:r>
+    </w:p>
+    <w:p>
+      <w:pPr>
+        <w:pStyle w:val="Code"/>
+      </w:pPr>
+      <w:r>
+        <w:tab/>
+      </w:r>
+      <w:r>
+        <w:tab/>
+        <w:t xml:space="preserve">&lt;button class="btn btn-primary" </w:t>
+      </w:r>
+    </w:p>
+    <w:p>
+      <w:pPr>
+        <w:pStyle w:val="Code"/>
+      </w:pPr>
+      <w:r>
+        <w:tab/>
+      </w:r>
+      <w:r>
+        <w:tab/>
+      </w:r>
+      <w:r>
+        <w:tab/>
+        <w:t>(click)="completeTask($event)"&gt;</w:t>
+      </w:r>
+    </w:p>
+    <w:p>
+      <w:pPr>
+        <w:pStyle w:val="Code"/>
+      </w:pPr>
+      <w:r>
+        <w:tab/>
+      </w:r>
+      <w:r>
+        <w:tab/>
+      </w:r>
+      <w:r>
+        <w:tab/>
+        <w:t>Done</w:t>
+      </w:r>
+    </w:p>
+    <w:p>
+      <w:pPr>
+        <w:pStyle w:val="Code"/>
+      </w:pPr>
+      <w:r>
+        <w:tab/>
+      </w:r>
+      <w:r>
+        <w:tab/>
+        <w:t>&lt;/button&gt;</w:t>
+      </w:r>
+    </w:p>
+    <w:p>
+      <w:pPr>
+        <w:pStyle w:val="Code"/>
+      </w:pPr>
+      <w:r>
+        <w:tab/>
+      </w:r>
+      <w:r>
+        <w:tab/>
+        <w:t>&lt;button class="btn btn-warning btn-sm"</w:t>
+      </w:r>
+    </w:p>
+    <w:p>
+      <w:pPr>
+        <w:pStyle w:val="Code"/>
+      </w:pPr>
+      <w:r>
+        <w:tab/>
+      </w:r>
+      <w:r>
+        <w:tab/>
+      </w:r>
+      <w:r>
+        <w:tab/>
+        <w:t>(click)="editTask()"&gt;</w:t>
+      </w:r>
+    </w:p>
+    <w:p>
+      <w:pPr>
+        <w:pStyle w:val="Code"/>
+      </w:pPr>
+      <w:r>
+        <w:tab/>
+      </w:r>
+      <w:r>
+        <w:tab/>
+      </w:r>
+      <w:r>
+        <w:tab/>
+        <w:t>Edit</w:t>
+      </w:r>
+    </w:p>
+    <w:p>
+      <w:pPr>
+        <w:pStyle w:val="Code"/>
+      </w:pPr>
+      <w:r>
+        <w:tab/>
+      </w:r>
+      <w:r>
+        <w:tab/>
+        <w:t>&lt;/button&gt;</w:t>
+      </w:r>
+    </w:p>
+    <w:p>
+      <w:pPr>
+        <w:pStyle w:val="Code"/>
+      </w:pPr>
+      <w:r>
+        <w:tab/>
+      </w:r>
+      <w:r>
+        <w:t>&lt;/div&gt;</w:t>
+      </w:r>
+    </w:p>
+    <w:p>
+      <w:pPr>
+        <w:pStyle w:val="Code"/>
+      </w:pPr>
+      <w:r>
+        <w:t>&lt;/div&gt;</w:t>
       </w:r>
     </w:p>
     <w:p>
@@ -8146,16 +8365,46 @@
       </w:pPr>
       <w:r>
         <w:rPr>
-          <w:lang w:val="uk-UA"/>
-        </w:rPr>
-        <w:lastRenderedPageBreak/>
-        <w:t xml:space="preserve">Добавьте в файл темплейта </w:t>
-      </w:r>
-      <w:r>
-        <w:rPr>
-          <w:b/>
-        </w:rPr>
-        <w:t>task</w:t>
+          <w:lang w:val="ru-RU"/>
+        </w:rPr>
+        <w:t>Создайте</w:t>
+      </w:r>
+      <w:r>
+        <w:rPr>
+          <w:lang w:val="ru-RU"/>
+        </w:rPr>
+        <w:t xml:space="preserve"> </w:t>
+      </w:r>
+      <w:r>
+        <w:rPr>
+          <w:lang w:val="ru-RU"/>
+        </w:rPr>
+        <w:t>файл</w:t>
+      </w:r>
+      <w:r>
+        <w:rPr>
+          <w:lang w:val="ru-RU"/>
+        </w:rPr>
+        <w:t xml:space="preserve"> </w:t>
+      </w:r>
+      <w:r>
+        <w:rPr>
+          <w:b/>
+        </w:rPr>
+        <w:t>tasks</w:t>
+      </w:r>
+      <w:r>
+        <w:rPr>
+          <w:b/>
+          <w:lang w:val="ru-RU"/>
+        </w:rPr>
+        <w:t>/</w:t>
+      </w:r>
+      <w:r>
+        <w:rPr>
+          <w:b/>
+        </w:rPr>
+        <w:t>index</w:t>
       </w:r>
       <w:r>
         <w:rPr>
@@ -8168,24 +8417,10 @@
         <w:rPr>
           <w:b/>
         </w:rPr>
-        <w:t>component</w:t>
-      </w:r>
-      <w:r>
-        <w:rPr>
-          <w:b/>
-          <w:lang w:val="ru-RU"/>
-        </w:rPr>
-        <w:t>.</w:t>
-      </w:r>
-      <w:r>
-        <w:rPr>
-          <w:b/>
-        </w:rPr>
-        <w:t>html</w:t>
-      </w:r>
-      <w:r>
-        <w:rPr>
-          <w:b/>
+        <w:t>ts</w:t>
+      </w:r>
+      <w:r>
+        <w:rPr>
           <w:lang w:val="ru-RU"/>
         </w:rPr>
         <w:t xml:space="preserve"> </w:t>
@@ -8194,277 +8429,41 @@
         <w:rPr>
           <w:lang w:val="ru-RU"/>
         </w:rPr>
-        <w:t>следующую разметку:</w:t>
-      </w:r>
-    </w:p>
-    <w:p>
-      <w:pPr>
-        <w:pStyle w:val="ListParagraph"/>
-        <w:spacing w:after="0" w:line="240" w:lineRule="auto"/>
-        <w:rPr>
-          <w:rFonts w:ascii="Consolas" w:hAnsi="Consolas"/>
-          <w:lang w:val="ru-RU"/>
-        </w:rPr>
-      </w:pPr>
-    </w:p>
-    <w:p>
-      <w:pPr>
-        <w:pStyle w:val="Code"/>
-      </w:pPr>
-      <w:r>
-        <w:t>&lt;div class="panel panel-default"&gt;</w:t>
-      </w:r>
-    </w:p>
-    <w:p>
-      <w:pPr>
-        <w:pStyle w:val="Code"/>
-      </w:pPr>
-      <w:r>
-        <w:tab/>
-        <w:t>&lt;div class="panel-heading"&gt;Task&lt;/div&gt;</w:t>
-      </w:r>
-    </w:p>
-    <w:p>
-      <w:pPr>
-        <w:pStyle w:val="Code"/>
-      </w:pPr>
-      <w:r>
-        <w:tab/>
-        <w:t>&lt;div class="panel-body"&gt;</w:t>
-      </w:r>
-    </w:p>
-    <w:p>
-      <w:pPr>
-        <w:pStyle w:val="Code"/>
-      </w:pPr>
-      <w:r>
-        <w:tab/>
-      </w:r>
-      <w:r>
-        <w:tab/>
-        <w:t>&lt;ul&gt;</w:t>
-      </w:r>
-    </w:p>
-    <w:p>
-      <w:pPr>
-        <w:pStyle w:val="Code"/>
-      </w:pPr>
-      <w:r>
-        <w:tab/>
-      </w:r>
-      <w:r>
-        <w:tab/>
-      </w:r>
-      <w:r>
-        <w:tab/>
-        <w:t>&lt;li&gt;Action: {{task.action}}&lt;/li&gt;</w:t>
-      </w:r>
-    </w:p>
-    <w:p>
-      <w:pPr>
-        <w:pStyle w:val="Code"/>
-      </w:pPr>
-      <w:r>
-        <w:tab/>
-      </w:r>
-      <w:r>
-        <w:tab/>
-      </w:r>
-      <w:r>
-        <w:tab/>
-        <w:t>&lt;li&gt;Priority: {{task.priority}}&lt;/li&gt;</w:t>
-      </w:r>
-    </w:p>
-    <w:p>
-      <w:pPr>
-        <w:pStyle w:val="Code"/>
-      </w:pPr>
-      <w:r>
-        <w:tab/>
-      </w:r>
-      <w:r>
-        <w:tab/>
-      </w:r>
-      <w:r>
-        <w:tab/>
-        <w:t>&lt;li&gt;Estimate Hours: {{task.estHours}}&lt;/li&gt;</w:t>
-      </w:r>
-    </w:p>
-    <w:p>
-      <w:pPr>
-        <w:pStyle w:val="Code"/>
-      </w:pPr>
-      <w:r>
-        <w:tab/>
-      </w:r>
-      <w:r>
-        <w:tab/>
-      </w:r>
-      <w:r>
-        <w:tab/>
-        <w:t>&lt;li&gt;Actual Hours: {{task.actHours}}&lt;/li&gt;</w:t>
-      </w:r>
-    </w:p>
-    <w:p>
-      <w:pPr>
-        <w:pStyle w:val="Code"/>
-      </w:pPr>
-      <w:r>
-        <w:tab/>
-      </w:r>
-      <w:r>
-        <w:tab/>
-      </w:r>
-      <w:r>
-        <w:tab/>
-        <w:t>&lt;li&gt;Done: {{task.done}}&lt;/li&gt;</w:t>
-      </w:r>
-    </w:p>
-    <w:p>
-      <w:pPr>
-        <w:pStyle w:val="Code"/>
-      </w:pPr>
-      <w:r>
-        <w:tab/>
-      </w:r>
-      <w:r>
-        <w:tab/>
-        <w:t>&lt;/ul&gt;</w:t>
-      </w:r>
-    </w:p>
-    <w:p>
-      <w:pPr>
-        <w:pStyle w:val="Code"/>
-      </w:pPr>
-      <w:r>
-        <w:tab/>
-      </w:r>
-      <w:r>
-        <w:tab/>
-        <w:t xml:space="preserve">&lt;button class="btn btn-primary" </w:t>
-      </w:r>
-    </w:p>
-    <w:p>
-      <w:pPr>
-        <w:pStyle w:val="Code"/>
-      </w:pPr>
-      <w:r>
-        <w:tab/>
-      </w:r>
-      <w:r>
-        <w:tab/>
-      </w:r>
-      <w:r>
-        <w:tab/>
-        <w:t>(click)="completeTask($event)"&gt;</w:t>
-      </w:r>
-    </w:p>
-    <w:p>
-      <w:pPr>
-        <w:pStyle w:val="Code"/>
-      </w:pPr>
-      <w:r>
-        <w:tab/>
-      </w:r>
-      <w:r>
-        <w:tab/>
-      </w:r>
-      <w:r>
-        <w:tab/>
-        <w:t>Done</w:t>
-      </w:r>
-    </w:p>
-    <w:p>
-      <w:pPr>
-        <w:pStyle w:val="Code"/>
-      </w:pPr>
-      <w:r>
-        <w:tab/>
-      </w:r>
-      <w:r>
-        <w:tab/>
-        <w:t>&lt;/button&gt;</w:t>
-      </w:r>
-    </w:p>
-    <w:p>
-      <w:pPr>
-        <w:pStyle w:val="Code"/>
-      </w:pPr>
-      <w:r>
-        <w:tab/>
-      </w:r>
-      <w:r>
-        <w:tab/>
-        <w:t>&lt;button class="btn btn-warning btn-sm"</w:t>
-      </w:r>
-    </w:p>
-    <w:p>
-      <w:pPr>
-        <w:pStyle w:val="Code"/>
-      </w:pPr>
-      <w:r>
-        <w:tab/>
-      </w:r>
-      <w:r>
-        <w:tab/>
-      </w:r>
-      <w:r>
-        <w:tab/>
-        <w:t>(click)="editTask()"&gt;</w:t>
-      </w:r>
-    </w:p>
-    <w:p>
-      <w:pPr>
-        <w:pStyle w:val="Code"/>
-      </w:pPr>
-      <w:r>
-        <w:tab/>
-      </w:r>
-      <w:r>
-        <w:tab/>
-      </w:r>
-      <w:r>
-        <w:tab/>
-        <w:t>Edit</w:t>
-      </w:r>
-    </w:p>
-    <w:p>
-      <w:pPr>
-        <w:pStyle w:val="Code"/>
-      </w:pPr>
-      <w:r>
-        <w:tab/>
-      </w:r>
-      <w:r>
-        <w:tab/>
-        <w:t>&lt;/button&gt;</w:t>
-      </w:r>
-    </w:p>
-    <w:p>
-      <w:pPr>
-        <w:pStyle w:val="Code"/>
-      </w:pPr>
-      <w:r>
-        <w:tab/>
-      </w:r>
-      <w:r>
-        <w:t>&lt;/div&gt;</w:t>
-      </w:r>
-    </w:p>
-    <w:p>
-      <w:pPr>
-        <w:pStyle w:val="Code"/>
-      </w:pPr>
-      <w:r>
-        <w:t>&lt;/div&gt;</w:t>
-      </w:r>
-    </w:p>
-    <w:p>
-      <w:pPr>
-        <w:spacing w:after="0" w:line="240" w:lineRule="auto"/>
-        <w:rPr>
-          <w:rFonts w:ascii="Consolas" w:hAnsi="Consolas"/>
-        </w:rPr>
+        <w:t>следующего содержания:</w:t>
+      </w:r>
+    </w:p>
+    <w:p>
+      <w:pPr>
+        <w:pStyle w:val="Code"/>
+      </w:pPr>
+      <w:r>
+        <w:t>export * from './services/task-array.service';</w:t>
+      </w:r>
+    </w:p>
+    <w:p>
+      <w:pPr>
+        <w:pStyle w:val="Code"/>
+      </w:pPr>
+    </w:p>
+    <w:p>
+      <w:pPr>
+        <w:pStyle w:val="Code"/>
+      </w:pPr>
+      <w:r>
+        <w:t>export * from './task/task.component';</w:t>
+      </w:r>
+    </w:p>
+    <w:p>
+      <w:pPr>
+        <w:pStyle w:val="Code"/>
+      </w:pPr>
+      <w:r>
+        <w:t>export * from './task-list/task-list.component';</w:t>
+      </w:r>
+    </w:p>
+    <w:p>
+      <w:pPr>
+        <w:pStyle w:val="Code"/>
       </w:pPr>
     </w:p>
     <w:p>
@@ -8482,7 +8481,7 @@
         <w:rPr>
           <w:lang w:val="ru-RU"/>
         </w:rPr>
-        <w:t>Создайте</w:t>
+        <w:t>Внесите</w:t>
       </w:r>
       <w:r>
         <w:rPr>
@@ -8494,6 +8493,30 @@
         <w:rPr>
           <w:lang w:val="ru-RU"/>
         </w:rPr>
+        <w:t>изменения</w:t>
+      </w:r>
+      <w:r>
+        <w:rPr>
+          <w:lang w:val="ru-RU"/>
+        </w:rPr>
+        <w:t xml:space="preserve"> </w:t>
+      </w:r>
+      <w:r>
+        <w:rPr>
+          <w:lang w:val="ru-RU"/>
+        </w:rPr>
+        <w:t>в</w:t>
+      </w:r>
+      <w:r>
+        <w:rPr>
+          <w:lang w:val="ru-RU"/>
+        </w:rPr>
+        <w:t xml:space="preserve"> </w:t>
+      </w:r>
+      <w:r>
+        <w:rPr>
+          <w:lang w:val="ru-RU"/>
+        </w:rPr>
         <w:t>файл</w:t>
       </w:r>
       <w:r>
@@ -8513,165 +8536,27 @@
           <w:b/>
           <w:lang w:val="ru-RU"/>
         </w:rPr>
-        <w:t>/</w:t>
-      </w:r>
-      <w:r>
-        <w:rPr>
-          <w:b/>
-        </w:rPr>
-        <w:t>index</w:t>
-      </w:r>
-      <w:r>
-        <w:rPr>
-          <w:b/>
-          <w:lang w:val="ru-RU"/>
-        </w:rPr>
         <w:t>.</w:t>
       </w:r>
       <w:r>
         <w:rPr>
           <w:b/>
         </w:rPr>
+        <w:t>module</w:t>
+      </w:r>
+      <w:r>
+        <w:rPr>
+          <w:b/>
+          <w:lang w:val="ru-RU"/>
+        </w:rPr>
+        <w:t>.</w:t>
+      </w:r>
+      <w:r>
+        <w:rPr>
+          <w:b/>
+        </w:rPr>
         <w:t>ts</w:t>
       </w:r>
-      <w:r>
-        <w:rPr>
-          <w:lang w:val="ru-RU"/>
-        </w:rPr>
-        <w:t xml:space="preserve"> </w:t>
-      </w:r>
-      <w:r>
-        <w:rPr>
-          <w:lang w:val="ru-RU"/>
-        </w:rPr>
-        <w:t>следующего содержания:</w:t>
-      </w:r>
-    </w:p>
-    <w:p>
-      <w:pPr>
-        <w:pStyle w:val="Code"/>
-      </w:pPr>
-      <w:r>
-        <w:t>export * from './services/task-array.service';</w:t>
-      </w:r>
-    </w:p>
-    <w:p>
-      <w:pPr>
-        <w:pStyle w:val="Code"/>
-      </w:pPr>
-    </w:p>
-    <w:p>
-      <w:pPr>
-        <w:pStyle w:val="Code"/>
-      </w:pPr>
-      <w:r>
-        <w:t>export * from './task/task.component';</w:t>
-      </w:r>
-    </w:p>
-    <w:p>
-      <w:pPr>
-        <w:pStyle w:val="Code"/>
-      </w:pPr>
-      <w:r>
-        <w:t>export * from './task-list/task-list.component';</w:t>
-      </w:r>
-    </w:p>
-    <w:p>
-      <w:pPr>
-        <w:pStyle w:val="Code"/>
-      </w:pPr>
-    </w:p>
-    <w:p>
-      <w:pPr>
-        <w:pStyle w:val="ListParagraph"/>
-        <w:numPr>
-          <w:ilvl w:val="0"/>
-          <w:numId w:val="2"/>
-        </w:numPr>
-        <w:rPr>
-          <w:lang w:val="ru-RU"/>
-        </w:rPr>
-      </w:pPr>
-      <w:r>
-        <w:rPr>
-          <w:lang w:val="ru-RU"/>
-        </w:rPr>
-        <w:t>Внесите</w:t>
-      </w:r>
-      <w:r>
-        <w:rPr>
-          <w:lang w:val="ru-RU"/>
-        </w:rPr>
-        <w:t xml:space="preserve"> </w:t>
-      </w:r>
-      <w:r>
-        <w:rPr>
-          <w:lang w:val="ru-RU"/>
-        </w:rPr>
-        <w:t>изменения</w:t>
-      </w:r>
-      <w:r>
-        <w:rPr>
-          <w:lang w:val="ru-RU"/>
-        </w:rPr>
-        <w:t xml:space="preserve"> </w:t>
-      </w:r>
-      <w:r>
-        <w:rPr>
-          <w:lang w:val="ru-RU"/>
-        </w:rPr>
-        <w:t>в</w:t>
-      </w:r>
-      <w:r>
-        <w:rPr>
-          <w:lang w:val="ru-RU"/>
-        </w:rPr>
-        <w:t xml:space="preserve"> </w:t>
-      </w:r>
-      <w:r>
-        <w:rPr>
-          <w:lang w:val="ru-RU"/>
-        </w:rPr>
-        <w:t>файл</w:t>
-      </w:r>
-      <w:r>
-        <w:rPr>
-          <w:lang w:val="ru-RU"/>
-        </w:rPr>
-        <w:t xml:space="preserve"> </w:t>
-      </w:r>
-      <w:r>
-        <w:rPr>
-          <w:b/>
-        </w:rPr>
-        <w:t>tasks</w:t>
-      </w:r>
-      <w:r>
-        <w:rPr>
-          <w:b/>
-          <w:lang w:val="ru-RU"/>
-        </w:rPr>
-        <w:t>.</w:t>
-      </w:r>
-      <w:r>
-        <w:rPr>
-          <w:b/>
-        </w:rPr>
-        <w:t>module</w:t>
-      </w:r>
-      <w:r>
-        <w:rPr>
-          <w:b/>
-          <w:lang w:val="ru-RU"/>
-        </w:rPr>
-        <w:t>.</w:t>
-      </w:r>
-      <w:r>
-        <w:rPr>
-          <w:b/>
-        </w:rPr>
-        <w:t>ts</w:t>
-      </w:r>
     </w:p>
     <w:p>
       <w:pPr>
@@ -8735,6 +8620,74 @@
           <w:color w:val="00B050"/>
         </w:rPr>
         <w:t xml:space="preserve">import { TaskListComponent, TaskComponent, TaskArrayService } from '.'; </w:t>
+      </w:r>
+    </w:p>
+    <w:p>
+      <w:pPr>
+        <w:pStyle w:val="Code"/>
+        <w:rPr>
+          <w:color w:val="00B050"/>
+        </w:rPr>
+      </w:pPr>
+    </w:p>
+    <w:p>
+      <w:pPr>
+        <w:pStyle w:val="Code"/>
+      </w:pPr>
+      <w:r>
+        <w:t>@NgModule({</w:t>
+      </w:r>
+    </w:p>
+    <w:p>
+      <w:pPr>
+        <w:pStyle w:val="Code"/>
+      </w:pPr>
+      <w:r>
+        <w:t xml:space="preserve">  providers: [</w:t>
+      </w:r>
+    </w:p>
+    <w:p>
+      <w:pPr>
+        <w:pStyle w:val="Code"/>
+      </w:pPr>
+      <w:r>
+        <w:rPr>
+          <w:color w:val="00B050"/>
+        </w:rPr>
+        <w:t xml:space="preserve">    </w:t>
+      </w:r>
+      <w:r>
+        <w:rPr>
+          <w:color w:val="00B050"/>
+        </w:rPr>
+        <w:t>TaskArrayService</w:t>
+      </w:r>
+    </w:p>
+    <w:p>
+      <w:pPr>
+        <w:pStyle w:val="Code"/>
+      </w:pPr>
+      <w:r>
+        <w:t xml:space="preserve">  ]</w:t>
+      </w:r>
+    </w:p>
+    <w:p>
+      <w:pPr>
+        <w:pStyle w:val="Code"/>
+      </w:pPr>
+      <w:r>
+        <w:t>})</w:t>
+      </w:r>
+    </w:p>
+    <w:p>
+      <w:pPr>
+        <w:pStyle w:val="Code"/>
+        <w:rPr>
+          <w:color w:val="00B050"/>
+        </w:rPr>
+      </w:pPr>
+      <w:r>
+        <w:t>export class TasksModule {}</w:t>
       </w:r>
     </w:p>
     <w:p>
@@ -28560,7 +28513,19 @@
         <w:rPr>
           <w:b/>
         </w:rPr>
-        <w:t>guards/user-resove.guard.ts</w:t>
+        <w:t>guards/user-reso</w:t>
+      </w:r>
+      <w:r>
+        <w:rPr>
+          <w:b/>
+        </w:rPr>
+        <w:t>l</w:t>
+      </w:r>
+      <w:r>
+        <w:rPr>
+          <w:b/>
+        </w:rPr>
+        <w:t>ve.guard.ts</w:t>
       </w:r>
       <w:r>
         <w:t xml:space="preserve"> </w:t>
@@ -36166,7 +36131,7 @@
           <w:rPr>
             <w:noProof/>
           </w:rPr>
-          <w:t>1</w:t>
+          <w:t>21</w:t>
         </w:r>
         <w:r>
           <w:rPr>
@@ -38815,10 +38780,10 @@
     </w:lvl>
   </w:abstractNum>
   <w:abstractNum w:abstractNumId="26" w15:restartNumberingAfterBreak="0">
-    <w:nsid w:val="686009C5"/>
+    <w:nsid w:val="66435D6E"/>
     <w:multiLevelType w:val="hybridMultilevel"/>
-    <w:tmpl w:val="DB144AE8"/>
-    <w:lvl w:ilvl="0" w:tplc="6482259C">
+    <w:tmpl w:val="9BBE6CD8"/>
+    <w:lvl w:ilvl="0" w:tplc="23EEB938">
       <w:start w:val="1"/>
       <w:numFmt w:val="decimal"/>
       <w:lvlText w:val="%1."/>
@@ -38904,6 +38869,95 @@
     </w:lvl>
   </w:abstractNum>
   <w:abstractNum w:abstractNumId="27" w15:restartNumberingAfterBreak="0">
+    <w:nsid w:val="686009C5"/>
+    <w:multiLevelType w:val="hybridMultilevel"/>
+    <w:tmpl w:val="DB144AE8"/>
+    <w:lvl w:ilvl="0" w:tplc="6482259C">
+      <w:start w:val="1"/>
+      <w:numFmt w:val="decimal"/>
+      <w:lvlText w:val="%1."/>
+      <w:lvlJc w:val="left"/>
+      <w:pPr>
+        <w:ind w:left="720" w:hanging="360"/>
+      </w:pPr>
+      <w:rPr>
+        <w:rFonts w:hint="default"/>
+      </w:rPr>
+    </w:lvl>
+    <w:lvl w:ilvl="1" w:tplc="04090019" w:tentative="1">
+      <w:start w:val="1"/>
+      <w:numFmt w:val="lowerLetter"/>
+      <w:lvlText w:val="%2."/>
+      <w:lvlJc w:val="left"/>
+      <w:pPr>
+        <w:ind w:left="1440" w:hanging="360"/>
+      </w:pPr>
+    </w:lvl>
+    <w:lvl w:ilvl="2" w:tplc="0409001B" w:tentative="1">
+      <w:start w:val="1"/>
+      <w:numFmt w:val="lowerRoman"/>
+      <w:lvlText w:val="%3."/>
+      <w:lvlJc w:val="right"/>
+      <w:pPr>
+        <w:ind w:left="2160" w:hanging="180"/>
+      </w:pPr>
+    </w:lvl>
+    <w:lvl w:ilvl="3" w:tplc="0409000F" w:tentative="1">
+      <w:start w:val="1"/>
+      <w:numFmt w:val="decimal"/>
+      <w:lvlText w:val="%4."/>
+      <w:lvlJc w:val="left"/>
+      <w:pPr>
+        <w:ind w:left="2880" w:hanging="360"/>
+      </w:pPr>
+    </w:lvl>
+    <w:lvl w:ilvl="4" w:tplc="04090019" w:tentative="1">
+      <w:start w:val="1"/>
+      <w:numFmt w:val="lowerLetter"/>
+      <w:lvlText w:val="%5."/>
+      <w:lvlJc w:val="left"/>
+      <w:pPr>
+        <w:ind w:left="3600" w:hanging="360"/>
+      </w:pPr>
+    </w:lvl>
+    <w:lvl w:ilvl="5" w:tplc="0409001B" w:tentative="1">
+      <w:start w:val="1"/>
+      <w:numFmt w:val="lowerRoman"/>
+      <w:lvlText w:val="%6."/>
+      <w:lvlJc w:val="right"/>
+      <w:pPr>
+        <w:ind w:left="4320" w:hanging="180"/>
+      </w:pPr>
+    </w:lvl>
+    <w:lvl w:ilvl="6" w:tplc="0409000F" w:tentative="1">
+      <w:start w:val="1"/>
+      <w:numFmt w:val="decimal"/>
+      <w:lvlText w:val="%7."/>
+      <w:lvlJc w:val="left"/>
+      <w:pPr>
+        <w:ind w:left="5040" w:hanging="360"/>
+      </w:pPr>
+    </w:lvl>
+    <w:lvl w:ilvl="7" w:tplc="04090019" w:tentative="1">
+      <w:start w:val="1"/>
+      <w:numFmt w:val="lowerLetter"/>
+      <w:lvlText w:val="%8."/>
+      <w:lvlJc w:val="left"/>
+      <w:pPr>
+        <w:ind w:left="5760" w:hanging="360"/>
+      </w:pPr>
+    </w:lvl>
+    <w:lvl w:ilvl="8" w:tplc="0409001B" w:tentative="1">
+      <w:start w:val="1"/>
+      <w:numFmt w:val="lowerRoman"/>
+      <w:lvlText w:val="%9."/>
+      <w:lvlJc w:val="right"/>
+      <w:pPr>
+        <w:ind w:left="6480" w:hanging="180"/>
+      </w:pPr>
+    </w:lvl>
+  </w:abstractNum>
+  <w:abstractNum w:abstractNumId="28" w15:restartNumberingAfterBreak="0">
     <w:nsid w:val="6D84392B"/>
     <w:multiLevelType w:val="hybridMultilevel"/>
     <w:tmpl w:val="03AC2B2A"/>
@@ -38994,7 +39048,7 @@
       </w:pPr>
     </w:lvl>
   </w:abstractNum>
-  <w:abstractNum w:abstractNumId="28" w15:restartNumberingAfterBreak="0">
+  <w:abstractNum w:abstractNumId="29" w15:restartNumberingAfterBreak="0">
     <w:nsid w:val="738A52B1"/>
     <w:multiLevelType w:val="hybridMultilevel"/>
     <w:tmpl w:val="2EA6E32C"/>
@@ -39083,7 +39137,7 @@
       </w:pPr>
     </w:lvl>
   </w:abstractNum>
-  <w:abstractNum w:abstractNumId="29" w15:restartNumberingAfterBreak="0">
+  <w:abstractNum w:abstractNumId="30" w15:restartNumberingAfterBreak="0">
     <w:nsid w:val="74885ECE"/>
     <w:multiLevelType w:val="hybridMultilevel"/>
     <w:tmpl w:val="F20E9282"/>
@@ -39172,7 +39226,7 @@
       </w:pPr>
     </w:lvl>
   </w:abstractNum>
-  <w:abstractNum w:abstractNumId="30" w15:restartNumberingAfterBreak="0">
+  <w:abstractNum w:abstractNumId="31" w15:restartNumberingAfterBreak="0">
     <w:nsid w:val="760730A9"/>
     <w:multiLevelType w:val="hybridMultilevel"/>
     <w:tmpl w:val="FFD8C914"/>
@@ -39261,7 +39315,7 @@
       </w:pPr>
     </w:lvl>
   </w:abstractNum>
-  <w:abstractNum w:abstractNumId="31" w15:restartNumberingAfterBreak="0">
+  <w:abstractNum w:abstractNumId="32" w15:restartNumberingAfterBreak="0">
     <w:nsid w:val="775012F1"/>
     <w:multiLevelType w:val="hybridMultilevel"/>
     <w:tmpl w:val="01F4294C"/>
@@ -39350,7 +39404,7 @@
       </w:pPr>
     </w:lvl>
   </w:abstractNum>
-  <w:abstractNum w:abstractNumId="32" w15:restartNumberingAfterBreak="0">
+  <w:abstractNum w:abstractNumId="33" w15:restartNumberingAfterBreak="0">
     <w:nsid w:val="78CD1D97"/>
     <w:multiLevelType w:val="hybridMultilevel"/>
     <w:tmpl w:val="DD244686"/>
@@ -39441,7 +39495,7 @@
       </w:pPr>
     </w:lvl>
   </w:abstractNum>
-  <w:abstractNum w:abstractNumId="33" w15:restartNumberingAfterBreak="0">
+  <w:abstractNum w:abstractNumId="34" w15:restartNumberingAfterBreak="0">
     <w:nsid w:val="7CE8231C"/>
     <w:multiLevelType w:val="hybridMultilevel"/>
     <w:tmpl w:val="E68E675A"/>
@@ -39531,7 +39585,7 @@
     </w:lvl>
   </w:abstractNum>
   <w:num w:numId="1">
-    <w:abstractNumId w:val="32"/>
+    <w:abstractNumId w:val="33"/>
   </w:num>
   <w:num w:numId="2">
     <w:abstractNumId w:val="24"/>
@@ -39564,7 +39618,7 @@
     <w:abstractNumId w:val="22"/>
   </w:num>
   <w:num w:numId="12">
-    <w:abstractNumId w:val="30"/>
+    <w:abstractNumId w:val="31"/>
   </w:num>
   <w:num w:numId="13">
     <w:abstractNumId w:val="12"/>
@@ -39573,10 +39627,10 @@
     <w:abstractNumId w:val="2"/>
   </w:num>
   <w:num w:numId="15">
-    <w:abstractNumId w:val="29"/>
+    <w:abstractNumId w:val="30"/>
   </w:num>
   <w:num w:numId="16">
-    <w:abstractNumId w:val="27"/>
+    <w:abstractNumId w:val="28"/>
   </w:num>
   <w:num w:numId="17">
     <w:abstractNumId w:val="23"/>
@@ -39585,10 +39639,10 @@
     <w:abstractNumId w:val="7"/>
   </w:num>
   <w:num w:numId="19">
-    <w:abstractNumId w:val="26"/>
+    <w:abstractNumId w:val="27"/>
   </w:num>
   <w:num w:numId="20">
-    <w:abstractNumId w:val="31"/>
+    <w:abstractNumId w:val="32"/>
   </w:num>
   <w:num w:numId="21">
     <w:abstractNumId w:val="13"/>
@@ -39597,7 +39651,7 @@
     <w:abstractNumId w:val="25"/>
   </w:num>
   <w:num w:numId="23">
-    <w:abstractNumId w:val="33"/>
+    <w:abstractNumId w:val="34"/>
   </w:num>
   <w:num w:numId="24">
     <w:abstractNumId w:val="14"/>
@@ -39630,7 +39684,10 @@
     <w:abstractNumId w:val="8"/>
   </w:num>
   <w:num w:numId="34">
-    <w:abstractNumId w:val="28"/>
+    <w:abstractNumId w:val="29"/>
+  </w:num>
+  <w:num w:numId="35">
+    <w:abstractNumId w:val="26"/>
   </w:num>
   <w:numIdMacAtCleanup w:val="28"/>
 </w:numbering>
@@ -40725,7 +40782,7 @@
 </file>
 
 <file path=customXml/itemProps1.xml><?xml version="1.0" encoding="utf-8"?>
-<ds:datastoreItem xmlns:ds="http://schemas.openxmlformats.org/officeDocument/2006/customXml" ds:itemID="{22683EB4-AF50-491A-99F5-210BC0DAA5F7}">
+<ds:datastoreItem xmlns:ds="http://schemas.openxmlformats.org/officeDocument/2006/customXml" ds:itemID="{A66F9D56-F88F-4A40-9A25-178AECD54715}">
   <ds:schemaRefs>
     <ds:schemaRef ds:uri="http://schemas.openxmlformats.org/officeDocument/2006/bibliography"/>
   </ds:schemaRefs>

</xml_diff>